<commit_message>
atualização de codigo e docs
</commit_message>
<xml_diff>
--- a/requisitos/Funcionario/AP_CadastrarEstacionamento.docx
+++ b/requisitos/Funcionario/AP_CadastrarEstacionamento.docx
@@ -360,7 +360,7 @@
           <w:rFonts w:ascii="Arial" w:hAnsi="Arial" w:cs="Arial"/>
           <w:lang w:val="pt-BR"/>
         </w:rPr>
-        <w:t>O ator confirma os dados cadastrados;</w:t>
+        <w:t>O ator Seleciona a opção “Pesquisar Coordenadas”;</w:t>
       </w:r>
     </w:p>
     <w:p>
@@ -381,30 +381,7 @@
           <w:rFonts w:ascii="Arial" w:hAnsi="Arial" w:cs="Arial"/>
           <w:lang w:val="pt-BR"/>
         </w:rPr>
-        <w:t>O sistema verificar os dados cadastrados; [FA1</w:t>
-      </w:r>
-      <w:proofErr w:type="gramStart"/>
-      <w:r>
-        <w:rPr>
-          <w:rFonts w:ascii="Arial" w:hAnsi="Arial" w:cs="Arial"/>
-          <w:lang w:val="pt-BR"/>
-        </w:rPr>
-        <w:t>]</w:t>
-      </w:r>
-      <w:r>
-        <w:rPr>
-          <w:rFonts w:ascii="Arial" w:hAnsi="Arial" w:cs="Arial"/>
-          <w:lang w:val="pt-BR"/>
-        </w:rPr>
-        <w:t>[</w:t>
-      </w:r>
-      <w:proofErr w:type="gramEnd"/>
-      <w:r>
-        <w:rPr>
-          <w:rFonts w:ascii="Arial" w:hAnsi="Arial" w:cs="Arial"/>
-          <w:lang w:val="pt-BR"/>
-        </w:rPr>
-        <w:t>FA2]</w:t>
+        <w:t xml:space="preserve">O ator preenche as coordenadas de acordo com os dados pesquisados; </w:t>
       </w:r>
     </w:p>
     <w:p>
@@ -425,8 +402,10 @@
           <w:rFonts w:ascii="Arial" w:hAnsi="Arial" w:cs="Arial"/>
           <w:lang w:val="pt-BR"/>
         </w:rPr>
-        <w:t>O sistema informa uma mensagem de Cadastro Realizado com Sucesso;</w:t>
-      </w:r>
+        <w:t>O ator confirma os dados cadastrados;</w:t>
+      </w:r>
+      <w:bookmarkStart w:id="0" w:name="_GoBack"/>
+      <w:bookmarkEnd w:id="0"/>
     </w:p>
     <w:p>
       <w:pPr>
@@ -446,6 +425,71 @@
           <w:rFonts w:ascii="Arial" w:hAnsi="Arial" w:cs="Arial"/>
           <w:lang w:val="pt-BR"/>
         </w:rPr>
+        <w:t>O sistema verificar os dados cadastrados; [FA1</w:t>
+      </w:r>
+      <w:proofErr w:type="gramStart"/>
+      <w:r>
+        <w:rPr>
+          <w:rFonts w:ascii="Arial" w:hAnsi="Arial" w:cs="Arial"/>
+          <w:lang w:val="pt-BR"/>
+        </w:rPr>
+        <w:t>]</w:t>
+      </w:r>
+      <w:r>
+        <w:rPr>
+          <w:rFonts w:ascii="Arial" w:hAnsi="Arial" w:cs="Arial"/>
+          <w:lang w:val="pt-BR"/>
+        </w:rPr>
+        <w:t>[</w:t>
+      </w:r>
+      <w:proofErr w:type="gramEnd"/>
+      <w:r>
+        <w:rPr>
+          <w:rFonts w:ascii="Arial" w:hAnsi="Arial" w:cs="Arial"/>
+          <w:lang w:val="pt-BR"/>
+        </w:rPr>
+        <w:t>FA2]</w:t>
+      </w:r>
+    </w:p>
+    <w:p>
+      <w:pPr>
+        <w:pStyle w:val="Corpodetexto"/>
+        <w:numPr>
+          <w:ilvl w:val="0"/>
+          <w:numId w:val="5"/>
+        </w:numPr>
+        <w:jc w:val="both"/>
+        <w:rPr>
+          <w:rFonts w:ascii="Arial" w:hAnsi="Arial" w:cs="Arial"/>
+          <w:lang w:val="pt-BR"/>
+        </w:rPr>
+      </w:pPr>
+      <w:r>
+        <w:rPr>
+          <w:rFonts w:ascii="Arial" w:hAnsi="Arial" w:cs="Arial"/>
+          <w:lang w:val="pt-BR"/>
+        </w:rPr>
+        <w:t>O sistema informa uma mensagem de Cadastro Realizado com Sucesso;</w:t>
+      </w:r>
+    </w:p>
+    <w:p>
+      <w:pPr>
+        <w:pStyle w:val="Corpodetexto"/>
+        <w:numPr>
+          <w:ilvl w:val="0"/>
+          <w:numId w:val="5"/>
+        </w:numPr>
+        <w:jc w:val="both"/>
+        <w:rPr>
+          <w:rFonts w:ascii="Arial" w:hAnsi="Arial" w:cs="Arial"/>
+          <w:lang w:val="pt-BR"/>
+        </w:rPr>
+      </w:pPr>
+      <w:r>
+        <w:rPr>
+          <w:rFonts w:ascii="Arial" w:hAnsi="Arial" w:cs="Arial"/>
+          <w:lang w:val="pt-BR"/>
+        </w:rPr>
         <w:t>O caso de uso é encerrado</w:t>
       </w:r>
       <w:r>
@@ -596,7 +640,6 @@
         <w:t xml:space="preserve"> ou com </w:t>
       </w:r>
       <w:proofErr w:type="spellStart"/>
-      <w:proofErr w:type="gramStart"/>
       <w:r>
         <w:rPr>
           <w:rFonts w:ascii="Arial" w:hAnsi="Arial" w:cs="Arial"/>
@@ -605,7 +648,6 @@
         <w:t>cnpj</w:t>
       </w:r>
       <w:proofErr w:type="spellEnd"/>
-      <w:proofErr w:type="gramEnd"/>
       <w:r>
         <w:rPr>
           <w:rFonts w:ascii="Arial" w:hAnsi="Arial" w:cs="Arial"/>
@@ -943,7 +985,6 @@
           <w:rFonts w:cs="Arial"/>
           <w:sz w:val="20"/>
         </w:rPr>
-        <w:lastRenderedPageBreak/>
         <w:t>Subfluxos</w:t>
       </w:r>
       <w:proofErr w:type="spellEnd"/>
@@ -1258,8 +1299,6 @@
         </w:rPr>
         <w:t>.</w:t>
       </w:r>
-      <w:bookmarkStart w:id="0" w:name="_GoBack"/>
-      <w:bookmarkEnd w:id="0"/>
     </w:p>
     <w:p>
       <w:pPr>

</xml_diff>